<commit_message>
fix dowhile skida uslov sa steka
</commit_message>
<xml_diff>
--- a/testovi/Izvestaj.docx
+++ b/testovi/Izvestaj.docx
@@ -692,13 +692,7 @@
       </w:r>
       <w:proofErr w:type="spellEnd"/>
       <w:r>
-        <w:t>.</w:t>
-      </w:r>
-      <w:r>
-        <w:t>”  [Projkat§Uvod.p1</w:t>
-      </w:r>
-      <w:r>
-        <w:t>]</w:t>
+        <w:t>.”  [Projkat§Uvod.p1]</w:t>
       </w:r>
     </w:p>
     <w:p>
@@ -1188,13 +1182,7 @@
       </w:r>
       <w:proofErr w:type="spellEnd"/>
       <w:r>
-        <w:t xml:space="preserve"> </w:t>
-      </w:r>
-      <w:r>
-        <w:t>[MJ].</w:t>
-      </w:r>
-      <w:r>
-        <w:t xml:space="preserve"> U </w:t>
+        <w:t xml:space="preserve"> [MJ]. U </w:t>
       </w:r>
       <w:proofErr w:type="spellStart"/>
       <w:r>
@@ -2483,27 +2471,36 @@
           <w:szCs w:val="24"/>
           <w:lang w:val="fr-FR"/>
         </w:rPr>
-        <w:t xml:space="preserve"> ..\lib\*;. rs.ac.bg.etf.pp1.Compiler </w:t>
-      </w:r>
-      <w:proofErr w:type="spellStart"/>
-      <w:r>
-        <w:rPr>
-          <w:rFonts w:asciiTheme="majorBidi" w:hAnsiTheme="majorBidi" w:cstheme="majorBidi"/>
-          <w:sz w:val="24"/>
-          <w:szCs w:val="24"/>
-          <w:lang w:val="fr-FR"/>
-        </w:rPr>
-        <w:t>mjfilesrc</w:t>
-      </w:r>
-      <w:proofErr w:type="spellEnd"/>
-      <w:r>
-        <w:rPr>
-          <w:rFonts w:asciiTheme="majorBidi" w:hAnsiTheme="majorBidi" w:cstheme="majorBidi"/>
-          <w:sz w:val="24"/>
-          <w:szCs w:val="24"/>
-          <w:lang w:val="fr-FR"/>
-        </w:rPr>
-        <w:t xml:space="preserve"> </w:t>
+        <w:t xml:space="preserve"> ..\lib\* </w:t>
+      </w:r>
+      <w:r>
+        <w:rPr>
+          <w:rFonts w:asciiTheme="majorBidi" w:hAnsiTheme="majorBidi" w:cstheme="majorBidi"/>
+          <w:sz w:val="24"/>
+          <w:szCs w:val="24"/>
+          <w:lang w:val="fr-FR"/>
+        </w:rPr>
+        <w:t xml:space="preserve"> rs.ac.bg.etf.pp1.</w:t>
+      </w:r>
+      <w:r>
+        <w:rPr>
+          <w:rFonts w:asciiTheme="majorBidi" w:hAnsiTheme="majorBidi" w:cstheme="majorBidi"/>
+          <w:sz w:val="24"/>
+          <w:szCs w:val="24"/>
+          <w:lang w:val="fr-FR"/>
+        </w:rPr>
+        <w:t xml:space="preserve">MJParserTest </w:t>
+      </w:r>
+      <w:bookmarkStart w:id="0" w:name="_GoBack"/>
+      <w:bookmarkEnd w:id="0"/>
+      <w:r>
+        <w:rPr>
+          <w:rFonts w:asciiTheme="majorBidi" w:hAnsiTheme="majorBidi" w:cstheme="majorBidi"/>
+          <w:sz w:val="24"/>
+          <w:szCs w:val="24"/>
+          <w:lang w:val="fr-FR"/>
+        </w:rPr>
+        <w:t xml:space="preserve">mjfilesrc </w:t>
       </w:r>
       <w:proofErr w:type="spellStart"/>
       <w:r>
@@ -2586,7 +2583,16 @@
           <w:szCs w:val="24"/>
           <w:lang w:val="fr-FR"/>
         </w:rPr>
-        <w:t xml:space="preserve"> ..\lib\mj-runtime-1.1.jar rs.etf.pp1.mj.runtime.disasm </w:t>
+        <w:t xml:space="preserve"> ..\lib\mj-runtime</w:t>
+      </w:r>
+      <w:r>
+        <w:rPr>
+          <w:rFonts w:asciiTheme="majorBidi" w:hAnsiTheme="majorBidi" w:cstheme="majorBidi"/>
+          <w:sz w:val="24"/>
+          <w:szCs w:val="24"/>
+          <w:lang w:val="fr-FR"/>
+        </w:rPr>
+        <w:t xml:space="preserve">.jar rs.etf.pp1.mj.runtime.disasm </w:t>
       </w:r>
       <w:proofErr w:type="spellStart"/>
       <w:r>
@@ -2684,7 +2690,16 @@
           <w:szCs w:val="24"/>
           <w:lang w:val="fr-FR"/>
         </w:rPr>
-        <w:t xml:space="preserve"> ..\lib\mj-runtime-1.1.jar rs.etf.pp1.mj.runtime.Run [-</w:t>
+        <w:t xml:space="preserve"> ..\lib\mj-runtime</w:t>
+      </w:r>
+      <w:r>
+        <w:rPr>
+          <w:rFonts w:asciiTheme="majorBidi" w:hAnsiTheme="majorBidi" w:cstheme="majorBidi"/>
+          <w:sz w:val="24"/>
+          <w:szCs w:val="24"/>
+          <w:lang w:val="fr-FR"/>
+        </w:rPr>
+        <w:t>.jar rs.etf.pp1.mj.runtime.Run [-</w:t>
       </w:r>
       <w:proofErr w:type="spellStart"/>
       <w:r>
@@ -4020,8 +4035,6 @@
         </w:rPr>
         <w:t>Struct</w:t>
       </w:r>
-      <w:bookmarkStart w:id="0" w:name="_GoBack"/>
-      <w:bookmarkEnd w:id="0"/>
       <w:proofErr w:type="spellEnd"/>
       <w:r>
         <w:rPr>

</xml_diff>